<commit_message>
Correct sample code in guide for how to make games
</commit_message>
<xml_diff>
--- a/Guides/English/Editable source documents/Guide - How to make games.docx
+++ b/Guides/English/Editable source documents/Guide - How to make games.docx
@@ -87,7 +87,42 @@
           <w:rFonts w:ascii="Bookman Old Style" w:hAnsi="Bookman Old Style"/>
           <w:lang w:val="en-US"/>
         </w:rPr>
-        <w:t>2021.0</w:t>
+        <w:t>202</w:t>
+      </w:r>
+      <w:r>
+        <w:rPr>
+          <w:rFonts w:ascii="Bookman Old Style" w:hAnsi="Bookman Old Style"/>
+          <w:lang w:val="en-US"/>
+        </w:rPr>
+        <w:t>3</w:t>
+      </w:r>
+      <w:r>
+        <w:rPr>
+          <w:rFonts w:ascii="Bookman Old Style" w:hAnsi="Bookman Old Style"/>
+          <w:lang w:val="en-US"/>
+        </w:rPr>
+        <w:t>.</w:t>
+      </w:r>
+      <w:r>
+        <w:rPr>
+          <w:rFonts w:ascii="Bookman Old Style" w:hAnsi="Bookman Old Style"/>
+          <w:lang w:val="en-US"/>
+        </w:rPr>
+        <w:t>12</w:t>
+      </w:r>
+      <w:r>
+        <w:rPr>
+          <w:rFonts w:ascii="Bookman Old Style" w:hAnsi="Bookman Old Style"/>
+          <w:lang w:val="en-US"/>
+        </w:rPr>
+        <w:t>.</w:t>
+      </w:r>
+      <w:r>
+        <w:rPr>
+          <w:rFonts w:ascii="Bookman Old Style" w:hAnsi="Bookman Old Style"/>
+          <w:lang w:val="en-US"/>
+        </w:rPr>
+        <w:t>1</w:t>
       </w:r>
       <w:r>
         <w:rPr>
@@ -95,27 +130,6 @@
           <w:lang w:val="en-US"/>
         </w:rPr>
         <w:t>5</w:t>
-      </w:r>
-      <w:r>
-        <w:rPr>
-          <w:rFonts w:ascii="Bookman Old Style" w:hAnsi="Bookman Old Style"/>
-          <w:lang w:val="en-US"/>
-        </w:rPr>
-        <w:t>.</w:t>
-      </w:r>
-      <w:r>
-        <w:rPr>
-          <w:rFonts w:ascii="Bookman Old Style" w:hAnsi="Bookman Old Style"/>
-          <w:lang w:val="en-US"/>
-        </w:rPr>
-        <w:t>1</w:t>
-      </w:r>
-      <w:r>
-        <w:rPr>
-          <w:rFonts w:ascii="Bookman Old Style" w:hAnsi="Bookman Old Style"/>
-          <w:lang w:val="en-US"/>
-        </w:rPr>
-        <w:t>9</w:t>
       </w:r>
       <w:r>
         <w:rPr>
@@ -5230,7 +5244,23 @@
                 <w:color w:val="7030A0"/>
                 <w:lang w:val="en-US"/>
               </w:rPr>
-              <w:t>#define RegionRobotRight  1</w:t>
+              <w:t>#define RegionRobot</w:t>
+            </w:r>
+            <w:r>
+              <w:rPr>
+                <w:rFonts w:ascii="Consolas" w:hAnsi="Consolas" w:cs="Consolas"/>
+                <w:color w:val="7030A0"/>
+                <w:lang w:val="en-US"/>
+              </w:rPr>
+              <w:t xml:space="preserve">     </w:t>
+            </w:r>
+            <w:r>
+              <w:rPr>
+                <w:rFonts w:ascii="Consolas" w:hAnsi="Consolas" w:cs="Consolas"/>
+                <w:color w:val="7030A0"/>
+                <w:lang w:val="en-US"/>
+              </w:rPr>
+              <w:t xml:space="preserve">  1</w:t>
             </w:r>
           </w:p>
           <w:p>
@@ -6104,7 +6134,21 @@
                 <w:rFonts w:ascii="Consolas" w:hAnsi="Consolas" w:cs="Consolas"/>
                 <w:lang w:val="en-US"/>
               </w:rPr>
-              <w:t xml:space="preserve">        select_region( RobotImage );</w:t>
+              <w:t xml:space="preserve">        select_region( </w:t>
+            </w:r>
+            <w:r>
+              <w:rPr>
+                <w:rFonts w:ascii="Consolas" w:hAnsi="Consolas" w:cs="Consolas"/>
+                <w:lang w:val="en-US"/>
+              </w:rPr>
+              <w:t>Region</w:t>
+            </w:r>
+            <w:r>
+              <w:rPr>
+                <w:rFonts w:ascii="Consolas" w:hAnsi="Consolas" w:cs="Consolas"/>
+                <w:lang w:val="en-US"/>
+              </w:rPr>
+              <w:t>Robot );</w:t>
             </w:r>
           </w:p>
           <w:p>
@@ -13371,7 +13415,7 @@
 </file>
 
 <file path=customXml/itemProps1.xml><?xml version="1.0" encoding="utf-8"?>
-<ds:datastoreItem xmlns:ds="http://schemas.openxmlformats.org/officeDocument/2006/customXml" ds:itemID="{FAAEFACB-DEE2-436A-9C55-7C5FBAF56059}">
+<ds:datastoreItem xmlns:ds="http://schemas.openxmlformats.org/officeDocument/2006/customXml" ds:itemID="{85E13009-3F37-45DD-8961-3F925535B43E}">
   <ds:schemaRefs>
     <ds:schemaRef ds:uri="http://schemas.openxmlformats.org/officeDocument/2006/bibliography"/>
   </ds:schemaRefs>

</xml_diff>